<commit_message>
Added dump and ppt
</commit_message>
<xml_diff>
--- a/FinalProjectReport.docx
+++ b/FinalProjectReport.docx
@@ -400,7 +400,25 @@
           <w:sz w:val="24"/>
           <w:szCs w:val="24"/>
         </w:rPr>
-        <w:t xml:space="preserve">This is the current schema for the system that depicts how the relational database is laid out. I will not discuss tables that do not start with “vehiclemanagement” because they are boilerplate tables </w:t>
+        <w:t>This is the current schema for the system that depicts how the relational database is laid out. I will not discuss tables that do not start with “</w:t>
+      </w:r>
+      <w:proofErr w:type="spellStart"/>
+      <w:r>
+        <w:rPr>
+          <w:rFonts w:ascii="Times New Roman" w:hAnsi="Times New Roman" w:cs="Times New Roman"/>
+          <w:sz w:val="24"/>
+          <w:szCs w:val="24"/>
+        </w:rPr>
+        <w:t>vehiclemanagement</w:t>
+      </w:r>
+      <w:proofErr w:type="spellEnd"/>
+      <w:r>
+        <w:rPr>
+          <w:rFonts w:ascii="Times New Roman" w:hAnsi="Times New Roman" w:cs="Times New Roman"/>
+          <w:sz w:val="24"/>
+          <w:szCs w:val="24"/>
+        </w:rPr>
+        <w:t xml:space="preserve">” because they are boilerplate tables </w:t>
       </w:r>
       <w:r>
         <w:rPr>
@@ -409,7 +427,25 @@
           <w:szCs w:val="24"/>
         </w:rPr>
         <w:lastRenderedPageBreak/>
-        <w:t>created by Django. The tables that begin with “vehiclemanagement” were designed and implemented by me.</w:t>
+        <w:t>created by Django. The tables that begin with “</w:t>
+      </w:r>
+      <w:proofErr w:type="spellStart"/>
+      <w:r>
+        <w:rPr>
+          <w:rFonts w:ascii="Times New Roman" w:hAnsi="Times New Roman" w:cs="Times New Roman"/>
+          <w:sz w:val="24"/>
+          <w:szCs w:val="24"/>
+        </w:rPr>
+        <w:t>vehiclemanagement</w:t>
+      </w:r>
+      <w:proofErr w:type="spellEnd"/>
+      <w:r>
+        <w:rPr>
+          <w:rFonts w:ascii="Times New Roman" w:hAnsi="Times New Roman" w:cs="Times New Roman"/>
+          <w:sz w:val="24"/>
+          <w:szCs w:val="24"/>
+        </w:rPr>
+        <w:t>” were designed and implemented by me.</w:t>
       </w:r>
     </w:p>
     <w:p>
@@ -435,7 +471,43 @@
           <w:sz w:val="24"/>
           <w:szCs w:val="24"/>
         </w:rPr>
-        <w:t>The tables implemented in the database include vehicle, employee, car, truck, vehiclemodel, department, and vehiclesale. A more detailed description of the purpose, normal form, and characteristics of each table will be discussed in the next section.</w:t>
+        <w:t xml:space="preserve">The tables implemented in the database include vehicle, employee, car, truck, </w:t>
+      </w:r>
+      <w:proofErr w:type="spellStart"/>
+      <w:r>
+        <w:rPr>
+          <w:rFonts w:ascii="Times New Roman" w:hAnsi="Times New Roman" w:cs="Times New Roman"/>
+          <w:sz w:val="24"/>
+          <w:szCs w:val="24"/>
+        </w:rPr>
+        <w:t>vehiclemodel</w:t>
+      </w:r>
+      <w:proofErr w:type="spellEnd"/>
+      <w:r>
+        <w:rPr>
+          <w:rFonts w:ascii="Times New Roman" w:hAnsi="Times New Roman" w:cs="Times New Roman"/>
+          <w:sz w:val="24"/>
+          <w:szCs w:val="24"/>
+        </w:rPr>
+        <w:t xml:space="preserve">, department, and </w:t>
+      </w:r>
+      <w:proofErr w:type="spellStart"/>
+      <w:r>
+        <w:rPr>
+          <w:rFonts w:ascii="Times New Roman" w:hAnsi="Times New Roman" w:cs="Times New Roman"/>
+          <w:sz w:val="24"/>
+          <w:szCs w:val="24"/>
+        </w:rPr>
+        <w:t>vehiclesale</w:t>
+      </w:r>
+      <w:proofErr w:type="spellEnd"/>
+      <w:r>
+        <w:rPr>
+          <w:rFonts w:ascii="Times New Roman" w:hAnsi="Times New Roman" w:cs="Times New Roman"/>
+          <w:sz w:val="24"/>
+          <w:szCs w:val="24"/>
+        </w:rPr>
+        <w:t>. A more detailed description of the purpose, normal form, and characteristics of each table will be discussed in the next section.</w:t>
       </w:r>
     </w:p>
     <w:p>
@@ -547,25 +619,97 @@
           <w:sz w:val="24"/>
           <w:szCs w:val="24"/>
         </w:rPr>
-        <w:t>Firstly, the customer data is handled solely by a Django table, auth_user. It stores basic information about a user, like email and name. Employee data is comprised of three tables: auth_user, employee, and department. The employee table is a sub-entity of auth_user that adds relevant information about an employee. This includes their social security number, birthday, phone number, salary, and other information. Department is a separate table responsible for holding a department’s name and manager.</w:t>
-      </w:r>
-    </w:p>
-    <w:p>
-      <w:pPr>
-        <w:jc w:val="both"/>
-        <w:rPr>
-          <w:rFonts w:ascii="Times New Roman" w:hAnsi="Times New Roman" w:cs="Times New Roman"/>
-          <w:sz w:val="24"/>
-          <w:szCs w:val="24"/>
-        </w:rPr>
-      </w:pPr>
-      <w:r>
-        <w:rPr>
-          <w:rFonts w:ascii="Times New Roman" w:hAnsi="Times New Roman" w:cs="Times New Roman"/>
-          <w:sz w:val="24"/>
-          <w:szCs w:val="24"/>
-        </w:rPr>
-        <w:t>Vehicle data is stored with four tables: vehicle, vehiclemodel car, and truck</w:t>
+        <w:t xml:space="preserve">Firstly, the customer data is handled solely by a Django table, </w:t>
+      </w:r>
+      <w:proofErr w:type="spellStart"/>
+      <w:r>
+        <w:rPr>
+          <w:rFonts w:ascii="Times New Roman" w:hAnsi="Times New Roman" w:cs="Times New Roman"/>
+          <w:sz w:val="24"/>
+          <w:szCs w:val="24"/>
+        </w:rPr>
+        <w:t>auth_user</w:t>
+      </w:r>
+      <w:proofErr w:type="spellEnd"/>
+      <w:r>
+        <w:rPr>
+          <w:rFonts w:ascii="Times New Roman" w:hAnsi="Times New Roman" w:cs="Times New Roman"/>
+          <w:sz w:val="24"/>
+          <w:szCs w:val="24"/>
+        </w:rPr>
+        <w:t xml:space="preserve">. It stores basic information about a user, like email and name. Employee data is comprised of three tables: </w:t>
+      </w:r>
+      <w:proofErr w:type="spellStart"/>
+      <w:r>
+        <w:rPr>
+          <w:rFonts w:ascii="Times New Roman" w:hAnsi="Times New Roman" w:cs="Times New Roman"/>
+          <w:sz w:val="24"/>
+          <w:szCs w:val="24"/>
+        </w:rPr>
+        <w:t>auth_user</w:t>
+      </w:r>
+      <w:proofErr w:type="spellEnd"/>
+      <w:r>
+        <w:rPr>
+          <w:rFonts w:ascii="Times New Roman" w:hAnsi="Times New Roman" w:cs="Times New Roman"/>
+          <w:sz w:val="24"/>
+          <w:szCs w:val="24"/>
+        </w:rPr>
+        <w:t xml:space="preserve">, employee, and department. The employee table is a sub-entity of </w:t>
+      </w:r>
+      <w:proofErr w:type="spellStart"/>
+      <w:r>
+        <w:rPr>
+          <w:rFonts w:ascii="Times New Roman" w:hAnsi="Times New Roman" w:cs="Times New Roman"/>
+          <w:sz w:val="24"/>
+          <w:szCs w:val="24"/>
+        </w:rPr>
+        <w:t>auth_user</w:t>
+      </w:r>
+      <w:proofErr w:type="spellEnd"/>
+      <w:r>
+        <w:rPr>
+          <w:rFonts w:ascii="Times New Roman" w:hAnsi="Times New Roman" w:cs="Times New Roman"/>
+          <w:sz w:val="24"/>
+          <w:szCs w:val="24"/>
+        </w:rPr>
+        <w:t xml:space="preserve"> that adds relevant information about an employee. This includes their social security number, birthday, phone number, salary, and other information. Department is a separate table responsible for holding a department’s name and manager.</w:t>
+      </w:r>
+    </w:p>
+    <w:p>
+      <w:pPr>
+        <w:jc w:val="both"/>
+        <w:rPr>
+          <w:rFonts w:ascii="Times New Roman" w:hAnsi="Times New Roman" w:cs="Times New Roman"/>
+          <w:sz w:val="24"/>
+          <w:szCs w:val="24"/>
+        </w:rPr>
+      </w:pPr>
+      <w:r>
+        <w:rPr>
+          <w:rFonts w:ascii="Times New Roman" w:hAnsi="Times New Roman" w:cs="Times New Roman"/>
+          <w:sz w:val="24"/>
+          <w:szCs w:val="24"/>
+        </w:rPr>
+        <w:t xml:space="preserve">Vehicle data is stored with four tables: vehicle, </w:t>
+      </w:r>
+      <w:proofErr w:type="spellStart"/>
+      <w:r>
+        <w:rPr>
+          <w:rFonts w:ascii="Times New Roman" w:hAnsi="Times New Roman" w:cs="Times New Roman"/>
+          <w:sz w:val="24"/>
+          <w:szCs w:val="24"/>
+        </w:rPr>
+        <w:t>vehiclemodel</w:t>
+      </w:r>
+      <w:proofErr w:type="spellEnd"/>
+      <w:r>
+        <w:rPr>
+          <w:rFonts w:ascii="Times New Roman" w:hAnsi="Times New Roman" w:cs="Times New Roman"/>
+          <w:sz w:val="24"/>
+          <w:szCs w:val="24"/>
+        </w:rPr>
+        <w:t xml:space="preserve"> car, and truck</w:t>
       </w:r>
       <w:r>
         <w:rPr>
@@ -581,25 +725,61 @@
           <w:sz w:val="24"/>
           <w:szCs w:val="24"/>
         </w:rPr>
-        <w:t>This includes data like the sticker price, color, vin number, a picture, and other information. Vehiclemodel is a table that relates to vehicle and stores the make, model, year, and type of vehicle. Finally, car and truck are sub-entities of vehicle that store pertinent information respective to their type. For example, car stores the max speed and number of seats, but truck stores the area of the bed and towing capacity.</w:t>
-      </w:r>
-    </w:p>
-    <w:p>
-      <w:pPr>
-        <w:jc w:val="both"/>
-        <w:rPr>
-          <w:rFonts w:ascii="Times New Roman" w:hAnsi="Times New Roman" w:cs="Times New Roman"/>
-          <w:sz w:val="24"/>
-          <w:szCs w:val="24"/>
-        </w:rPr>
-      </w:pPr>
-      <w:r>
-        <w:rPr>
-          <w:rFonts w:ascii="Times New Roman" w:hAnsi="Times New Roman" w:cs="Times New Roman"/>
-          <w:sz w:val="24"/>
-          <w:szCs w:val="24"/>
-        </w:rPr>
-        <w:t>Finally, vehicle sale data is stored in the vehiclesale table. This table simply holds the price and date of the sale. It also stores the foreign keys for the vehicle sold, customer who bought the vehicle, and the employee who sold the vehicle.</w:t>
+        <w:t xml:space="preserve">This includes data like the sticker price, color, vin number, a picture, and other information. </w:t>
+      </w:r>
+      <w:proofErr w:type="spellStart"/>
+      <w:r>
+        <w:rPr>
+          <w:rFonts w:ascii="Times New Roman" w:hAnsi="Times New Roman" w:cs="Times New Roman"/>
+          <w:sz w:val="24"/>
+          <w:szCs w:val="24"/>
+        </w:rPr>
+        <w:t>Vehiclemodel</w:t>
+      </w:r>
+      <w:proofErr w:type="spellEnd"/>
+      <w:r>
+        <w:rPr>
+          <w:rFonts w:ascii="Times New Roman" w:hAnsi="Times New Roman" w:cs="Times New Roman"/>
+          <w:sz w:val="24"/>
+          <w:szCs w:val="24"/>
+        </w:rPr>
+        <w:t xml:space="preserve"> is a table that relates to vehicle and stores the make, model, year, and type of vehicle. Finally, car and truck are sub-entities of vehicle that store pertinent information respective to their type. For example, car stores the max speed and number of seats, but truck stores the area of the bed and towing capacity.</w:t>
+      </w:r>
+    </w:p>
+    <w:p>
+      <w:pPr>
+        <w:jc w:val="both"/>
+        <w:rPr>
+          <w:rFonts w:ascii="Times New Roman" w:hAnsi="Times New Roman" w:cs="Times New Roman"/>
+          <w:sz w:val="24"/>
+          <w:szCs w:val="24"/>
+        </w:rPr>
+      </w:pPr>
+      <w:r>
+        <w:rPr>
+          <w:rFonts w:ascii="Times New Roman" w:hAnsi="Times New Roman" w:cs="Times New Roman"/>
+          <w:sz w:val="24"/>
+          <w:szCs w:val="24"/>
+        </w:rPr>
+        <w:t xml:space="preserve">Finally, vehicle sale data is stored in the </w:t>
+      </w:r>
+      <w:proofErr w:type="spellStart"/>
+      <w:r>
+        <w:rPr>
+          <w:rFonts w:ascii="Times New Roman" w:hAnsi="Times New Roman" w:cs="Times New Roman"/>
+          <w:sz w:val="24"/>
+          <w:szCs w:val="24"/>
+        </w:rPr>
+        <w:t>vehiclesale</w:t>
+      </w:r>
+      <w:proofErr w:type="spellEnd"/>
+      <w:r>
+        <w:rPr>
+          <w:rFonts w:ascii="Times New Roman" w:hAnsi="Times New Roman" w:cs="Times New Roman"/>
+          <w:sz w:val="24"/>
+          <w:szCs w:val="24"/>
+        </w:rPr>
+        <w:t xml:space="preserve"> table. This table simply holds the price and date of the sale. It also stores the foreign keys for the vehicle sold, customer who bought the vehicle, and the employee who sold the vehicle.</w:t>
       </w:r>
     </w:p>
     <w:p>
@@ -718,7 +898,25 @@
           <w:sz w:val="24"/>
           <w:szCs w:val="24"/>
         </w:rPr>
-        <w:t xml:space="preserve"> (which is also a foreign key to auth_user)</w:t>
+        <w:t xml:space="preserve"> (which is also a foreign key to </w:t>
+      </w:r>
+      <w:proofErr w:type="spellStart"/>
+      <w:r>
+        <w:rPr>
+          <w:rFonts w:ascii="Times New Roman" w:hAnsi="Times New Roman" w:cs="Times New Roman"/>
+          <w:sz w:val="24"/>
+          <w:szCs w:val="24"/>
+        </w:rPr>
+        <w:t>auth_user</w:t>
+      </w:r>
+      <w:proofErr w:type="spellEnd"/>
+      <w:r>
+        <w:rPr>
+          <w:rFonts w:ascii="Times New Roman" w:hAnsi="Times New Roman" w:cs="Times New Roman"/>
+          <w:sz w:val="24"/>
+          <w:szCs w:val="24"/>
+        </w:rPr>
+        <w:t>)</w:t>
       </w:r>
       <w:r>
         <w:rPr>
@@ -839,6 +1037,7 @@
           <w:szCs w:val="24"/>
         </w:rPr>
       </w:pPr>
+      <w:proofErr w:type="spellStart"/>
       <w:r>
         <w:rPr>
           <w:rFonts w:ascii="Times New Roman" w:hAnsi="Times New Roman" w:cs="Times New Roman"/>
@@ -847,6 +1046,7 @@
         </w:rPr>
         <w:t>VehicleModel</w:t>
       </w:r>
+      <w:proofErr w:type="spellEnd"/>
     </w:p>
     <w:p>
       <w:pPr>
@@ -858,13 +1058,23 @@
           <w:szCs w:val="24"/>
         </w:rPr>
       </w:pPr>
-      <w:r>
-        <w:rPr>
-          <w:rFonts w:ascii="Times New Roman" w:hAnsi="Times New Roman" w:cs="Times New Roman"/>
-          <w:sz w:val="24"/>
-          <w:szCs w:val="24"/>
-        </w:rPr>
-        <w:t>VehicleModel contains a contains a single-column primary</w:t>
+      <w:proofErr w:type="spellStart"/>
+      <w:r>
+        <w:rPr>
+          <w:rFonts w:ascii="Times New Roman" w:hAnsi="Times New Roman" w:cs="Times New Roman"/>
+          <w:sz w:val="24"/>
+          <w:szCs w:val="24"/>
+        </w:rPr>
+        <w:t>VehicleModel</w:t>
+      </w:r>
+      <w:proofErr w:type="spellEnd"/>
+      <w:r>
+        <w:rPr>
+          <w:rFonts w:ascii="Times New Roman" w:hAnsi="Times New Roman" w:cs="Times New Roman"/>
+          <w:sz w:val="24"/>
+          <w:szCs w:val="24"/>
+        </w:rPr>
+        <w:t xml:space="preserve"> contains a contains a single-column primary</w:t>
       </w:r>
       <w:r>
         <w:rPr>
@@ -1009,7 +1219,25 @@
           <w:sz w:val="24"/>
           <w:szCs w:val="24"/>
         </w:rPr>
-        <w:t xml:space="preserve">There is also a foreign key that references the vehiclemodel table. There are no </w:t>
+        <w:t xml:space="preserve">There is also a foreign key that references the </w:t>
+      </w:r>
+      <w:proofErr w:type="spellStart"/>
+      <w:r>
+        <w:rPr>
+          <w:rFonts w:ascii="Times New Roman" w:hAnsi="Times New Roman" w:cs="Times New Roman"/>
+          <w:sz w:val="24"/>
+          <w:szCs w:val="24"/>
+        </w:rPr>
+        <w:t>vehiclemodel</w:t>
+      </w:r>
+      <w:proofErr w:type="spellEnd"/>
+      <w:r>
+        <w:rPr>
+          <w:rFonts w:ascii="Times New Roman" w:hAnsi="Times New Roman" w:cs="Times New Roman"/>
+          <w:sz w:val="24"/>
+          <w:szCs w:val="24"/>
+        </w:rPr>
+        <w:t xml:space="preserve"> table. There are no </w:t>
       </w:r>
       <w:r>
         <w:rPr>
@@ -1033,7 +1261,25 @@
           <w:sz w:val="24"/>
           <w:szCs w:val="24"/>
         </w:rPr>
-        <w:t xml:space="preserve">This table is in Boyce-Codd normal form because all columns depend only on a unique column, the primary key. The only potential argument that could be made that would knock this table down to second normal form is if the (vehiclemodel, trim) determine the sticker price. In this system, we are assuming that the sticker price is determined by the dealership, so it is not the same for all </w:t>
+        <w:t>This table is in Boyce-Codd normal form because all columns depend only on a unique column, the primary key. The only potential argument that could be made that would knock this table down to second normal form is if the (</w:t>
+      </w:r>
+      <w:proofErr w:type="spellStart"/>
+      <w:r>
+        <w:rPr>
+          <w:rFonts w:ascii="Times New Roman" w:hAnsi="Times New Roman" w:cs="Times New Roman"/>
+          <w:sz w:val="24"/>
+          <w:szCs w:val="24"/>
+        </w:rPr>
+        <w:t>vehiclemodel</w:t>
+      </w:r>
+      <w:proofErr w:type="spellEnd"/>
+      <w:r>
+        <w:rPr>
+          <w:rFonts w:ascii="Times New Roman" w:hAnsi="Times New Roman" w:cs="Times New Roman"/>
+          <w:sz w:val="24"/>
+          <w:szCs w:val="24"/>
+        </w:rPr>
+        <w:t xml:space="preserve">, trim) determine the sticker price. In this system, we are assuming that the sticker price is determined by the dealership, so it is not the same for all </w:t>
       </w:r>
       <w:r>
         <w:rPr>
@@ -1220,6 +1466,7 @@
           <w:szCs w:val="24"/>
         </w:rPr>
       </w:pPr>
+      <w:proofErr w:type="spellStart"/>
       <w:r>
         <w:rPr>
           <w:rFonts w:ascii="Times New Roman" w:hAnsi="Times New Roman" w:cs="Times New Roman"/>
@@ -1228,6 +1475,7 @@
         </w:rPr>
         <w:t>VehicleSale</w:t>
       </w:r>
+      <w:proofErr w:type="spellEnd"/>
     </w:p>
     <w:p>
       <w:pPr>
@@ -1245,7 +1493,25 @@
           <w:sz w:val="24"/>
           <w:szCs w:val="24"/>
         </w:rPr>
-        <w:t xml:space="preserve">The vehiclesale table contains a single-column primary key, and this key is an auto incrementing integer. There are three single-column foreign keys that each refer back to the employee that sold the vehicle, the customer that bough it, and the vehicle sold. </w:t>
+        <w:t xml:space="preserve">The </w:t>
+      </w:r>
+      <w:proofErr w:type="spellStart"/>
+      <w:r>
+        <w:rPr>
+          <w:rFonts w:ascii="Times New Roman" w:hAnsi="Times New Roman" w:cs="Times New Roman"/>
+          <w:sz w:val="24"/>
+          <w:szCs w:val="24"/>
+        </w:rPr>
+        <w:t>vehiclesale</w:t>
+      </w:r>
+      <w:proofErr w:type="spellEnd"/>
+      <w:r>
+        <w:rPr>
+          <w:rFonts w:ascii="Times New Roman" w:hAnsi="Times New Roman" w:cs="Times New Roman"/>
+          <w:sz w:val="24"/>
+          <w:szCs w:val="24"/>
+        </w:rPr>
+        <w:t xml:space="preserve"> table contains a single-column primary key, and this key is an auto incrementing integer. There are three single-column foreign keys that each refer back to the employee that sold the vehicle, the customer that bough it, and the vehicle sold. </w:t>
       </w:r>
       <w:r>
         <w:rPr>
@@ -1477,7 +1743,25 @@
           <w:sz w:val="24"/>
           <w:szCs w:val="24"/>
         </w:rPr>
-        <w:t xml:space="preserve">First, the database development environment included MySQL, and it handles all the database queries. The database uses the default storage engine, InnoDB. </w:t>
+        <w:t xml:space="preserve">First, the database development environment included MySQL, and it handles all the database queries. The database uses the default storage engine, </w:t>
+      </w:r>
+      <w:proofErr w:type="spellStart"/>
+      <w:r>
+        <w:rPr>
+          <w:rFonts w:ascii="Times New Roman" w:hAnsi="Times New Roman" w:cs="Times New Roman"/>
+          <w:sz w:val="24"/>
+          <w:szCs w:val="24"/>
+        </w:rPr>
+        <w:t>InnoDB</w:t>
+      </w:r>
+      <w:proofErr w:type="spellEnd"/>
+      <w:r>
+        <w:rPr>
+          <w:rFonts w:ascii="Times New Roman" w:hAnsi="Times New Roman" w:cs="Times New Roman"/>
+          <w:sz w:val="24"/>
+          <w:szCs w:val="24"/>
+        </w:rPr>
+        <w:t xml:space="preserve">. </w:t>
       </w:r>
       <w:r>
         <w:rPr>
@@ -1527,7 +1811,25 @@
           <w:sz w:val="24"/>
           <w:szCs w:val="24"/>
         </w:rPr>
-        <w:t xml:space="preserve">For example, the Python statement “Employee.objects.all()” equates to “SELECT * FROM Employee;” in SQL. This is just one example, but Django provides many method for executing joins, updates, inserts, deletions, and many more. Using an ORM allows for interaction with a SQL database in the native language for the application, Python in my case. </w:t>
+        <w:t>For example, the Python statement “</w:t>
+      </w:r>
+      <w:proofErr w:type="spellStart"/>
+      <w:r>
+        <w:rPr>
+          <w:rFonts w:ascii="Times New Roman" w:hAnsi="Times New Roman" w:cs="Times New Roman"/>
+          <w:sz w:val="24"/>
+          <w:szCs w:val="24"/>
+        </w:rPr>
+        <w:t>Employee.objects.all</w:t>
+      </w:r>
+      <w:proofErr w:type="spellEnd"/>
+      <w:r>
+        <w:rPr>
+          <w:rFonts w:ascii="Times New Roman" w:hAnsi="Times New Roman" w:cs="Times New Roman"/>
+          <w:sz w:val="24"/>
+          <w:szCs w:val="24"/>
+        </w:rPr>
+        <w:t xml:space="preserve">()” equates to “SELECT * FROM Employee;” in SQL. This is just one example, but Django provides many method for executing joins, updates, inserts, deletions, and many more. Using an ORM allows for interaction with a SQL database in the native language for the application, Python in my case. </w:t>
       </w:r>
       <w:r>
         <w:rPr>
@@ -1543,7 +1845,25 @@
           <w:sz w:val="24"/>
           <w:szCs w:val="24"/>
         </w:rPr>
-        <w:t xml:space="preserve"> Django’s HTTP web framework provides URL configuration and HTTP request parsing. Another package used for the backend includes MySQLclient. This is the driver Django uses in order to send queries to the database. The final package used for the backend is Pillow, a package that simplifies the process of saving files to system storage. This package was used exclusively for saving images of the vehicles.</w:t>
+        <w:t xml:space="preserve"> Django’s HTTP web framework provides URL configuration and HTTP request parsing. Another package used for the backend includes </w:t>
+      </w:r>
+      <w:proofErr w:type="spellStart"/>
+      <w:r>
+        <w:rPr>
+          <w:rFonts w:ascii="Times New Roman" w:hAnsi="Times New Roman" w:cs="Times New Roman"/>
+          <w:sz w:val="24"/>
+          <w:szCs w:val="24"/>
+        </w:rPr>
+        <w:t>MySQLclient</w:t>
+      </w:r>
+      <w:proofErr w:type="spellEnd"/>
+      <w:r>
+        <w:rPr>
+          <w:rFonts w:ascii="Times New Roman" w:hAnsi="Times New Roman" w:cs="Times New Roman"/>
+          <w:sz w:val="24"/>
+          <w:szCs w:val="24"/>
+        </w:rPr>
+        <w:t>. This is the driver Django uses in order to send queries to the database. The final package used for the backend is Pillow, a package that simplifies the process of saving files to system storage. This package was used exclusively for saving images of the vehicles.</w:t>
       </w:r>
     </w:p>
     <w:p>
@@ -1621,7 +1941,41 @@
           <w:sz w:val="24"/>
           <w:szCs w:val="24"/>
         </w:rPr>
-        <w:t>No changes to the default implementation of table structure was made to the MySQL database. This means these things were implemented by InnoDB on every table: [</w:t>
+        <w:t xml:space="preserve">No changes to the default implementation of table structure </w:t>
+      </w:r>
+      <w:r>
+        <w:rPr>
+          <w:rFonts w:ascii="Times New Roman" w:hAnsi="Times New Roman" w:cs="Times New Roman"/>
+          <w:sz w:val="24"/>
+          <w:szCs w:val="24"/>
+        </w:rPr>
+        <w:t>were</w:t>
+      </w:r>
+      <w:r>
+        <w:rPr>
+          <w:rFonts w:ascii="Times New Roman" w:hAnsi="Times New Roman" w:cs="Times New Roman"/>
+          <w:sz w:val="24"/>
+          <w:szCs w:val="24"/>
+        </w:rPr>
+        <w:t xml:space="preserve"> made to the MySQL database. This means these things were implemented by </w:t>
+      </w:r>
+      <w:proofErr w:type="spellStart"/>
+      <w:r>
+        <w:rPr>
+          <w:rFonts w:ascii="Times New Roman" w:hAnsi="Times New Roman" w:cs="Times New Roman"/>
+          <w:sz w:val="24"/>
+          <w:szCs w:val="24"/>
+        </w:rPr>
+        <w:t>InnoDB</w:t>
+      </w:r>
+      <w:proofErr w:type="spellEnd"/>
+      <w:r>
+        <w:rPr>
+          <w:rFonts w:ascii="Times New Roman" w:hAnsi="Times New Roman" w:cs="Times New Roman"/>
+          <w:sz w:val="24"/>
+          <w:szCs w:val="24"/>
+        </w:rPr>
+        <w:t xml:space="preserve"> on every table: [</w:t>
       </w:r>
       <w:r>
         <w:rPr>
@@ -1802,7 +2156,43 @@
           <w:sz w:val="24"/>
           <w:szCs w:val="24"/>
         </w:rPr>
-        <w:t xml:space="preserve">Only one additional index was added manually, and this was a secondary index on the “sale_date” column located in the vehiclesale table. I added this index because many of the analytical queries </w:t>
+        <w:t>Only one additional index was added manually, and this was a secondary index on the “</w:t>
+      </w:r>
+      <w:proofErr w:type="spellStart"/>
+      <w:r>
+        <w:rPr>
+          <w:rFonts w:ascii="Times New Roman" w:hAnsi="Times New Roman" w:cs="Times New Roman"/>
+          <w:sz w:val="24"/>
+          <w:szCs w:val="24"/>
+        </w:rPr>
+        <w:t>sale_date</w:t>
+      </w:r>
+      <w:proofErr w:type="spellEnd"/>
+      <w:r>
+        <w:rPr>
+          <w:rFonts w:ascii="Times New Roman" w:hAnsi="Times New Roman" w:cs="Times New Roman"/>
+          <w:sz w:val="24"/>
+          <w:szCs w:val="24"/>
+        </w:rPr>
+        <w:t xml:space="preserve">” column located in the </w:t>
+      </w:r>
+      <w:proofErr w:type="spellStart"/>
+      <w:r>
+        <w:rPr>
+          <w:rFonts w:ascii="Times New Roman" w:hAnsi="Times New Roman" w:cs="Times New Roman"/>
+          <w:sz w:val="24"/>
+          <w:szCs w:val="24"/>
+        </w:rPr>
+        <w:t>vehiclesale</w:t>
+      </w:r>
+      <w:proofErr w:type="spellEnd"/>
+      <w:r>
+        <w:rPr>
+          <w:rFonts w:ascii="Times New Roman" w:hAnsi="Times New Roman" w:cs="Times New Roman"/>
+          <w:sz w:val="24"/>
+          <w:szCs w:val="24"/>
+        </w:rPr>
+        <w:t xml:space="preserve"> table. I added this index because many of the analytical queries </w:t>
       </w:r>
       <w:r>
         <w:rPr>
@@ -1811,7 +2201,25 @@
           <w:szCs w:val="24"/>
         </w:rPr>
         <w:lastRenderedPageBreak/>
-        <w:t>used this column in the WHERE clause. As of now, there are very little records in the vehiclesale table, but as the number of records increase, the index will allow for query times to stay low.</w:t>
+        <w:t xml:space="preserve">used this column in the WHERE clause. As of now, there are very little records in the </w:t>
+      </w:r>
+      <w:proofErr w:type="spellStart"/>
+      <w:r>
+        <w:rPr>
+          <w:rFonts w:ascii="Times New Roman" w:hAnsi="Times New Roman" w:cs="Times New Roman"/>
+          <w:sz w:val="24"/>
+          <w:szCs w:val="24"/>
+        </w:rPr>
+        <w:t>vehiclesale</w:t>
+      </w:r>
+      <w:proofErr w:type="spellEnd"/>
+      <w:r>
+        <w:rPr>
+          <w:rFonts w:ascii="Times New Roman" w:hAnsi="Times New Roman" w:cs="Times New Roman"/>
+          <w:sz w:val="24"/>
+          <w:szCs w:val="24"/>
+        </w:rPr>
+        <w:t xml:space="preserve"> table, but as the number of records increase, the index will allow for query times to stay low.</w:t>
       </w:r>
     </w:p>
     <w:p>
@@ -1960,7 +2368,43 @@
           <w:sz w:val="24"/>
           <w:szCs w:val="24"/>
         </w:rPr>
-        <w:t xml:space="preserve">[1] zyBooks, a Wiley brand. (2022). zyBooks page, </w:t>
+        <w:t xml:space="preserve">[1] </w:t>
+      </w:r>
+      <w:proofErr w:type="spellStart"/>
+      <w:r>
+        <w:rPr>
+          <w:rFonts w:ascii="Times New Roman" w:hAnsi="Times New Roman" w:cs="Times New Roman"/>
+          <w:sz w:val="24"/>
+          <w:szCs w:val="24"/>
+        </w:rPr>
+        <w:t>zyBooks</w:t>
+      </w:r>
+      <w:proofErr w:type="spellEnd"/>
+      <w:r>
+        <w:rPr>
+          <w:rFonts w:ascii="Times New Roman" w:hAnsi="Times New Roman" w:cs="Times New Roman"/>
+          <w:sz w:val="24"/>
+          <w:szCs w:val="24"/>
+        </w:rPr>
+        <w:t xml:space="preserve">, a Wiley brand. (2022). </w:t>
+      </w:r>
+      <w:proofErr w:type="spellStart"/>
+      <w:r>
+        <w:rPr>
+          <w:rFonts w:ascii="Times New Roman" w:hAnsi="Times New Roman" w:cs="Times New Roman"/>
+          <w:sz w:val="24"/>
+          <w:szCs w:val="24"/>
+        </w:rPr>
+        <w:t>zyBooks</w:t>
+      </w:r>
+      <w:proofErr w:type="spellEnd"/>
+      <w:r>
+        <w:rPr>
+          <w:rFonts w:ascii="Times New Roman" w:hAnsi="Times New Roman" w:cs="Times New Roman"/>
+          <w:sz w:val="24"/>
+          <w:szCs w:val="24"/>
+        </w:rPr>
+        <w:t xml:space="preserve"> page, </w:t>
       </w:r>
       <w:hyperlink r:id="rId7" w:history="1">
         <w:r>

</xml_diff>